<commit_message>
latest version doc task01
</commit_message>
<xml_diff>
--- a/src/DOC/task01/CS1_task01_First-Analysis-v2.docx
+++ b/src/DOC/task01/CS1_task01_First-Analysis-v2.docx
@@ -1,6 +1,6 @@
 
 <file path=word/document.xml><?xml version="1.0" encoding="utf-8"?>
-<w:document xmlns:wpc="http://schemas.microsoft.com/office/word/2010/wordprocessingCanvas" xmlns:mc="http://schemas.openxmlformats.org/markup-compatibility/2006" xmlns:o="urn:schemas-microsoft-com:office:office" xmlns:r="http://schemas.openxmlformats.org/officeDocument/2006/relationships" xmlns:m="http://schemas.openxmlformats.org/officeDocument/2006/math" xmlns:v="urn:schemas-microsoft-com:vml" xmlns:wp14="http://schemas.microsoft.com/office/word/2010/wordprocessingDrawing" xmlns:wp="http://schemas.openxmlformats.org/drawingml/2006/wordprocessingDrawing" xmlns:w10="urn:schemas-microsoft-com:office:word" xmlns:w="http://schemas.openxmlformats.org/wordprocessingml/2006/main" xmlns:w14="http://schemas.microsoft.com/office/word/2010/wordml" xmlns:w15="http://schemas.microsoft.com/office/word/2012/wordml" xmlns:wpg="http://schemas.microsoft.com/office/word/2010/wordprocessingGroup" xmlns:wpi="http://schemas.microsoft.com/office/word/2010/wordprocessingInk" xmlns:wne="http://schemas.microsoft.com/office/word/2006/wordml" xmlns:wps="http://schemas.microsoft.com/office/word/2010/wordprocessingShape" mc:Ignorable="w14 w15 wp14">
+<w:document xmlns:wpc="http://schemas.microsoft.com/office/word/2010/wordprocessingCanvas" xmlns:cx="http://schemas.microsoft.com/office/drawing/2014/chartex" xmlns:cx1="http://schemas.microsoft.com/office/drawing/2015/9/8/chartex" xmlns:cx2="http://schemas.microsoft.com/office/drawing/2015/10/21/chartex" xmlns:cx3="http://schemas.microsoft.com/office/drawing/2016/5/9/chartex" xmlns:cx4="http://schemas.microsoft.com/office/drawing/2016/5/10/chartex" xmlns:cx5="http://schemas.microsoft.com/office/drawing/2016/5/11/chartex" xmlns:mc="http://schemas.openxmlformats.org/markup-compatibility/2006" xmlns:o="urn:schemas-microsoft-com:office:office" xmlns:r="http://schemas.openxmlformats.org/officeDocument/2006/relationships" xmlns:m="http://schemas.openxmlformats.org/officeDocument/2006/math" xmlns:v="urn:schemas-microsoft-com:vml" xmlns:wp14="http://schemas.microsoft.com/office/word/2010/wordprocessingDrawing" xmlns:wp="http://schemas.openxmlformats.org/drawingml/2006/wordprocessingDrawing" xmlns:w10="urn:schemas-microsoft-com:office:word" xmlns:w="http://schemas.openxmlformats.org/wordprocessingml/2006/main" xmlns:w14="http://schemas.microsoft.com/office/word/2010/wordml" xmlns:w15="http://schemas.microsoft.com/office/word/2012/wordml" xmlns:w16se="http://schemas.microsoft.com/office/word/2015/wordml/symex" xmlns:wpg="http://schemas.microsoft.com/office/word/2010/wordprocessingGroup" xmlns:wpi="http://schemas.microsoft.com/office/word/2010/wordprocessingInk" xmlns:wne="http://schemas.microsoft.com/office/word/2006/wordml" xmlns:wps="http://schemas.microsoft.com/office/word/2010/wordprocessingShape" mc:Ignorable="w14 w15 w16se wp14">
   <w:body>
     <w:p>
       <w:pPr>
@@ -159,15 +159,28 @@
           <w:rFonts w:cstheme="minorHAnsi"/>
           <w:sz w:val="29"/>
           <w:szCs w:val="29"/>
-        </w:rPr>
-      </w:pPr>
-      <w:r>
-        <w:rPr>
-          <w:rFonts w:cstheme="minorHAnsi"/>
-          <w:sz w:val="29"/>
-          <w:szCs w:val="29"/>
-        </w:rPr>
-        <w:t>Luder Sandro</w:t>
+          <w:lang w:val="en-US"/>
+        </w:rPr>
+      </w:pPr>
+      <w:proofErr w:type="spellStart"/>
+      <w:r>
+        <w:rPr>
+          <w:rFonts w:cstheme="minorHAnsi"/>
+          <w:sz w:val="29"/>
+          <w:szCs w:val="29"/>
+          <w:lang w:val="en-US"/>
+        </w:rPr>
+        <w:t>Luder</w:t>
+      </w:r>
+      <w:proofErr w:type="spellEnd"/>
+      <w:r>
+        <w:rPr>
+          <w:rFonts w:cstheme="minorHAnsi"/>
+          <w:sz w:val="29"/>
+          <w:szCs w:val="29"/>
+          <w:lang w:val="en-US"/>
+        </w:rPr>
+        <w:t xml:space="preserve"> Sandro</w:t>
       </w:r>
     </w:p>
     <w:p>
@@ -180,13 +193,15 @@
           <w:rFonts w:cstheme="minorHAnsi"/>
           <w:sz w:val="29"/>
           <w:szCs w:val="29"/>
-        </w:rPr>
-      </w:pPr>
-      <w:r>
-        <w:rPr>
-          <w:rFonts w:cstheme="minorHAnsi"/>
-          <w:sz w:val="29"/>
-          <w:szCs w:val="29"/>
+          <w:lang w:val="en-US"/>
+        </w:rPr>
+      </w:pPr>
+      <w:r>
+        <w:rPr>
+          <w:rFonts w:cstheme="minorHAnsi"/>
+          <w:sz w:val="29"/>
+          <w:szCs w:val="29"/>
+          <w:lang w:val="en-US"/>
         </w:rPr>
         <w:t>Wyss Patrick</w:t>
       </w:r>
@@ -457,7 +472,6 @@
           <w:szCs w:val="28"/>
           <w:lang w:val="en-US"/>
         </w:rPr>
-        <w:lastRenderedPageBreak/>
         <w:t>Target users</w:t>
       </w:r>
     </w:p>
@@ -580,8 +594,6 @@
         </w:rPr>
         <w:t>(Patients, Management)</w:t>
       </w:r>
-      <w:bookmarkStart w:id="0" w:name="_GoBack"/>
-      <w:bookmarkEnd w:id="0"/>
     </w:p>
     <w:p>
       <w:pPr>
@@ -731,7 +743,21 @@
           <w:rFonts w:cstheme="minorHAnsi"/>
           <w:lang w:val="en-US"/>
         </w:rPr>
-        <w:t>Calendar (Date management, Contact details)</w:t>
+        <w:t>Calendar (</w:t>
+      </w:r>
+      <w:r>
+        <w:rPr>
+          <w:rFonts w:cstheme="minorHAnsi"/>
+          <w:lang w:val="en-US"/>
+        </w:rPr>
+        <w:t>Appointments</w:t>
+      </w:r>
+      <w:r>
+        <w:rPr>
+          <w:rFonts w:cstheme="minorHAnsi"/>
+          <w:lang w:val="en-US"/>
+        </w:rPr>
+        <w:t>, Contact details)</w:t>
       </w:r>
     </w:p>
     <w:p>
@@ -981,7 +1007,7 @@
 </file>
 
 <file path=word/endnotes.xml><?xml version="1.0" encoding="utf-8"?>
-<w:endnotes xmlns:wpc="http://schemas.microsoft.com/office/word/2010/wordprocessingCanvas" xmlns:mc="http://schemas.openxmlformats.org/markup-compatibility/2006" xmlns:o="urn:schemas-microsoft-com:office:office" xmlns:r="http://schemas.openxmlformats.org/officeDocument/2006/relationships" xmlns:m="http://schemas.openxmlformats.org/officeDocument/2006/math" xmlns:v="urn:schemas-microsoft-com:vml" xmlns:wp14="http://schemas.microsoft.com/office/word/2010/wordprocessingDrawing" xmlns:wp="http://schemas.openxmlformats.org/drawingml/2006/wordprocessingDrawing" xmlns:w10="urn:schemas-microsoft-com:office:word" xmlns:w="http://schemas.openxmlformats.org/wordprocessingml/2006/main" xmlns:w14="http://schemas.microsoft.com/office/word/2010/wordml" xmlns:w15="http://schemas.microsoft.com/office/word/2012/wordml" xmlns:wpg="http://schemas.microsoft.com/office/word/2010/wordprocessingGroup" xmlns:wpi="http://schemas.microsoft.com/office/word/2010/wordprocessingInk" xmlns:wne="http://schemas.microsoft.com/office/word/2006/wordml" xmlns:wps="http://schemas.microsoft.com/office/word/2010/wordprocessingShape" mc:Ignorable="w14 w15 wp14">
+<w:endnotes xmlns:wpc="http://schemas.microsoft.com/office/word/2010/wordprocessingCanvas" xmlns:cx="http://schemas.microsoft.com/office/drawing/2014/chartex" xmlns:cx1="http://schemas.microsoft.com/office/drawing/2015/9/8/chartex" xmlns:cx2="http://schemas.microsoft.com/office/drawing/2015/10/21/chartex" xmlns:cx3="http://schemas.microsoft.com/office/drawing/2016/5/9/chartex" xmlns:cx4="http://schemas.microsoft.com/office/drawing/2016/5/10/chartex" xmlns:cx5="http://schemas.microsoft.com/office/drawing/2016/5/11/chartex" xmlns:mc="http://schemas.openxmlformats.org/markup-compatibility/2006" xmlns:o="urn:schemas-microsoft-com:office:office" xmlns:r="http://schemas.openxmlformats.org/officeDocument/2006/relationships" xmlns:m="http://schemas.openxmlformats.org/officeDocument/2006/math" xmlns:v="urn:schemas-microsoft-com:vml" xmlns:wp14="http://schemas.microsoft.com/office/word/2010/wordprocessingDrawing" xmlns:wp="http://schemas.openxmlformats.org/drawingml/2006/wordprocessingDrawing" xmlns:w10="urn:schemas-microsoft-com:office:word" xmlns:w="http://schemas.openxmlformats.org/wordprocessingml/2006/main" xmlns:w14="http://schemas.microsoft.com/office/word/2010/wordml" xmlns:w15="http://schemas.microsoft.com/office/word/2012/wordml" xmlns:w16se="http://schemas.microsoft.com/office/word/2015/wordml/symex" xmlns:wpg="http://schemas.microsoft.com/office/word/2010/wordprocessingGroup" xmlns:wpi="http://schemas.microsoft.com/office/word/2010/wordprocessingInk" xmlns:wne="http://schemas.microsoft.com/office/word/2006/wordml" xmlns:wps="http://schemas.microsoft.com/office/word/2010/wordprocessingShape" mc:Ignorable="w14 w15 w16se wp14">
   <w:endnote w:type="separator" w:id="-1">
     <w:p>
       <w:pPr>
@@ -1006,7 +1032,7 @@
 </file>
 
 <file path=word/footer1.xml><?xml version="1.0" encoding="utf-8"?>
-<w:ftr xmlns:wpc="http://schemas.microsoft.com/office/word/2010/wordprocessingCanvas" xmlns:mc="http://schemas.openxmlformats.org/markup-compatibility/2006" xmlns:o="urn:schemas-microsoft-com:office:office" xmlns:r="http://schemas.openxmlformats.org/officeDocument/2006/relationships" xmlns:m="http://schemas.openxmlformats.org/officeDocument/2006/math" xmlns:v="urn:schemas-microsoft-com:vml" xmlns:wp14="http://schemas.microsoft.com/office/word/2010/wordprocessingDrawing" xmlns:wp="http://schemas.openxmlformats.org/drawingml/2006/wordprocessingDrawing" xmlns:w10="urn:schemas-microsoft-com:office:word" xmlns:w="http://schemas.openxmlformats.org/wordprocessingml/2006/main" xmlns:w14="http://schemas.microsoft.com/office/word/2010/wordml" xmlns:w15="http://schemas.microsoft.com/office/word/2012/wordml" xmlns:wpg="http://schemas.microsoft.com/office/word/2010/wordprocessingGroup" xmlns:wpi="http://schemas.microsoft.com/office/word/2010/wordprocessingInk" xmlns:wne="http://schemas.microsoft.com/office/word/2006/wordml" xmlns:wps="http://schemas.microsoft.com/office/word/2010/wordprocessingShape" mc:Ignorable="w14 w15 wp14">
+<w:ftr xmlns:wpc="http://schemas.microsoft.com/office/word/2010/wordprocessingCanvas" xmlns:cx="http://schemas.microsoft.com/office/drawing/2014/chartex" xmlns:cx1="http://schemas.microsoft.com/office/drawing/2015/9/8/chartex" xmlns:cx2="http://schemas.microsoft.com/office/drawing/2015/10/21/chartex" xmlns:cx3="http://schemas.microsoft.com/office/drawing/2016/5/9/chartex" xmlns:cx4="http://schemas.microsoft.com/office/drawing/2016/5/10/chartex" xmlns:cx5="http://schemas.microsoft.com/office/drawing/2016/5/11/chartex" xmlns:mc="http://schemas.openxmlformats.org/markup-compatibility/2006" xmlns:o="urn:schemas-microsoft-com:office:office" xmlns:r="http://schemas.openxmlformats.org/officeDocument/2006/relationships" xmlns:m="http://schemas.openxmlformats.org/officeDocument/2006/math" xmlns:v="urn:schemas-microsoft-com:vml" xmlns:wp14="http://schemas.microsoft.com/office/word/2010/wordprocessingDrawing" xmlns:wp="http://schemas.openxmlformats.org/drawingml/2006/wordprocessingDrawing" xmlns:w10="urn:schemas-microsoft-com:office:word" xmlns:w="http://schemas.openxmlformats.org/wordprocessingml/2006/main" xmlns:w14="http://schemas.microsoft.com/office/word/2010/wordml" xmlns:w15="http://schemas.microsoft.com/office/word/2012/wordml" xmlns:w16se="http://schemas.microsoft.com/office/word/2015/wordml/symex" xmlns:wpg="http://schemas.microsoft.com/office/word/2010/wordprocessingGroup" xmlns:wpi="http://schemas.microsoft.com/office/word/2010/wordprocessingInk" xmlns:wne="http://schemas.microsoft.com/office/word/2006/wordml" xmlns:wps="http://schemas.microsoft.com/office/word/2010/wordprocessingShape" mc:Ignorable="w14 w15 w16se wp14">
   <w:sdt>
     <w:sdtPr>
       <w:id w:val="-603180391"/>
@@ -1059,7 +1085,7 @@
 </file>
 
 <file path=word/footnotes.xml><?xml version="1.0" encoding="utf-8"?>
-<w:footnotes xmlns:wpc="http://schemas.microsoft.com/office/word/2010/wordprocessingCanvas" xmlns:mc="http://schemas.openxmlformats.org/markup-compatibility/2006" xmlns:o="urn:schemas-microsoft-com:office:office" xmlns:r="http://schemas.openxmlformats.org/officeDocument/2006/relationships" xmlns:m="http://schemas.openxmlformats.org/officeDocument/2006/math" xmlns:v="urn:schemas-microsoft-com:vml" xmlns:wp14="http://schemas.microsoft.com/office/word/2010/wordprocessingDrawing" xmlns:wp="http://schemas.openxmlformats.org/drawingml/2006/wordprocessingDrawing" xmlns:w10="urn:schemas-microsoft-com:office:word" xmlns:w="http://schemas.openxmlformats.org/wordprocessingml/2006/main" xmlns:w14="http://schemas.microsoft.com/office/word/2010/wordml" xmlns:w15="http://schemas.microsoft.com/office/word/2012/wordml" xmlns:wpg="http://schemas.microsoft.com/office/word/2010/wordprocessingGroup" xmlns:wpi="http://schemas.microsoft.com/office/word/2010/wordprocessingInk" xmlns:wne="http://schemas.microsoft.com/office/word/2006/wordml" xmlns:wps="http://schemas.microsoft.com/office/word/2010/wordprocessingShape" mc:Ignorable="w14 w15 wp14">
+<w:footnotes xmlns:wpc="http://schemas.microsoft.com/office/word/2010/wordprocessingCanvas" xmlns:cx="http://schemas.microsoft.com/office/drawing/2014/chartex" xmlns:cx1="http://schemas.microsoft.com/office/drawing/2015/9/8/chartex" xmlns:cx2="http://schemas.microsoft.com/office/drawing/2015/10/21/chartex" xmlns:cx3="http://schemas.microsoft.com/office/drawing/2016/5/9/chartex" xmlns:cx4="http://schemas.microsoft.com/office/drawing/2016/5/10/chartex" xmlns:cx5="http://schemas.microsoft.com/office/drawing/2016/5/11/chartex" xmlns:mc="http://schemas.openxmlformats.org/markup-compatibility/2006" xmlns:o="urn:schemas-microsoft-com:office:office" xmlns:r="http://schemas.openxmlformats.org/officeDocument/2006/relationships" xmlns:m="http://schemas.openxmlformats.org/officeDocument/2006/math" xmlns:v="urn:schemas-microsoft-com:vml" xmlns:wp14="http://schemas.microsoft.com/office/word/2010/wordprocessingDrawing" xmlns:wp="http://schemas.openxmlformats.org/drawingml/2006/wordprocessingDrawing" xmlns:w10="urn:schemas-microsoft-com:office:word" xmlns:w="http://schemas.openxmlformats.org/wordprocessingml/2006/main" xmlns:w14="http://schemas.microsoft.com/office/word/2010/wordml" xmlns:w15="http://schemas.microsoft.com/office/word/2012/wordml" xmlns:w16se="http://schemas.microsoft.com/office/word/2015/wordml/symex" xmlns:wpg="http://schemas.microsoft.com/office/word/2010/wordprocessingGroup" xmlns:wpi="http://schemas.microsoft.com/office/word/2010/wordprocessingInk" xmlns:wne="http://schemas.microsoft.com/office/word/2006/wordml" xmlns:wps="http://schemas.microsoft.com/office/word/2010/wordprocessingShape" mc:Ignorable="w14 w15 w16se wp14">
   <w:footnote w:type="separator" w:id="-1">
     <w:p>
       <w:pPr>
@@ -1084,7 +1110,7 @@
 </file>
 
 <file path=word/numbering.xml><?xml version="1.0" encoding="utf-8"?>
-<w:numbering xmlns:wpc="http://schemas.microsoft.com/office/word/2010/wordprocessingCanvas" xmlns:mc="http://schemas.openxmlformats.org/markup-compatibility/2006" xmlns:o="urn:schemas-microsoft-com:office:office" xmlns:r="http://schemas.openxmlformats.org/officeDocument/2006/relationships" xmlns:m="http://schemas.openxmlformats.org/officeDocument/2006/math" xmlns:v="urn:schemas-microsoft-com:vml" xmlns:wp14="http://schemas.microsoft.com/office/word/2010/wordprocessingDrawing" xmlns:wp="http://schemas.openxmlformats.org/drawingml/2006/wordprocessingDrawing" xmlns:w10="urn:schemas-microsoft-com:office:word" xmlns:w="http://schemas.openxmlformats.org/wordprocessingml/2006/main" xmlns:w14="http://schemas.microsoft.com/office/word/2010/wordml" xmlns:w15="http://schemas.microsoft.com/office/word/2012/wordml" xmlns:wpg="http://schemas.microsoft.com/office/word/2010/wordprocessingGroup" xmlns:wpi="http://schemas.microsoft.com/office/word/2010/wordprocessingInk" xmlns:wne="http://schemas.microsoft.com/office/word/2006/wordml" xmlns:wps="http://schemas.microsoft.com/office/word/2010/wordprocessingShape" mc:Ignorable="w14 w15 wp14">
+<w:numbering xmlns:wpc="http://schemas.microsoft.com/office/word/2010/wordprocessingCanvas" xmlns:cx="http://schemas.microsoft.com/office/drawing/2014/chartex" xmlns:cx1="http://schemas.microsoft.com/office/drawing/2015/9/8/chartex" xmlns:cx2="http://schemas.microsoft.com/office/drawing/2015/10/21/chartex" xmlns:cx3="http://schemas.microsoft.com/office/drawing/2016/5/9/chartex" xmlns:cx4="http://schemas.microsoft.com/office/drawing/2016/5/10/chartex" xmlns:cx5="http://schemas.microsoft.com/office/drawing/2016/5/11/chartex" xmlns:mc="http://schemas.openxmlformats.org/markup-compatibility/2006" xmlns:o="urn:schemas-microsoft-com:office:office" xmlns:r="http://schemas.openxmlformats.org/officeDocument/2006/relationships" xmlns:m="http://schemas.openxmlformats.org/officeDocument/2006/math" xmlns:v="urn:schemas-microsoft-com:vml" xmlns:wp14="http://schemas.microsoft.com/office/word/2010/wordprocessingDrawing" xmlns:wp="http://schemas.openxmlformats.org/drawingml/2006/wordprocessingDrawing" xmlns:w10="urn:schemas-microsoft-com:office:word" xmlns:w="http://schemas.openxmlformats.org/wordprocessingml/2006/main" xmlns:w14="http://schemas.microsoft.com/office/word/2010/wordml" xmlns:w15="http://schemas.microsoft.com/office/word/2012/wordml" xmlns:w16se="http://schemas.microsoft.com/office/word/2015/wordml/symex" xmlns:wpg="http://schemas.microsoft.com/office/word/2010/wordprocessingGroup" xmlns:wpi="http://schemas.microsoft.com/office/word/2010/wordprocessingInk" xmlns:wne="http://schemas.microsoft.com/office/word/2006/wordml" xmlns:wps="http://schemas.microsoft.com/office/word/2010/wordprocessingShape" mc:Ignorable="w14 w15 w16se wp14">
   <w:abstractNum w:abstractNumId="0" w15:restartNumberingAfterBreak="0">
     <w:nsid w:val="3B98096B"/>
     <w:multiLevelType w:val="hybridMultilevel"/>
@@ -1552,7 +1578,7 @@
 </file>
 
 <file path=word/styles.xml><?xml version="1.0" encoding="utf-8"?>
-<w:styles xmlns:mc="http://schemas.openxmlformats.org/markup-compatibility/2006" xmlns:r="http://schemas.openxmlformats.org/officeDocument/2006/relationships" xmlns:w="http://schemas.openxmlformats.org/wordprocessingml/2006/main" xmlns:w14="http://schemas.microsoft.com/office/word/2010/wordml" xmlns:w15="http://schemas.microsoft.com/office/word/2012/wordml" mc:Ignorable="w14 w15">
+<w:styles xmlns:mc="http://schemas.openxmlformats.org/markup-compatibility/2006" xmlns:r="http://schemas.openxmlformats.org/officeDocument/2006/relationships" xmlns:w="http://schemas.openxmlformats.org/wordprocessingml/2006/main" xmlns:w14="http://schemas.microsoft.com/office/word/2010/wordml" xmlns:w15="http://schemas.microsoft.com/office/word/2012/wordml" xmlns:w16se="http://schemas.microsoft.com/office/word/2015/wordml/symex" mc:Ignorable="w14 w15 w16se">
   <w:docDefaults>
     <w:rPrDefault>
       <w:rPr>
@@ -1568,7 +1594,7 @@
       </w:pPr>
     </w:pPrDefault>
   </w:docDefaults>
-  <w:latentStyles w:defLockedState="0" w:defUIPriority="99" w:defSemiHidden="0" w:defUnhideWhenUsed="0" w:defQFormat="0" w:count="371">
+  <w:latentStyles w:defLockedState="0" w:defUIPriority="99" w:defSemiHidden="0" w:defUnhideWhenUsed="0" w:defQFormat="0" w:count="374">
     <w:lsdException w:name="Normal" w:uiPriority="0" w:qFormat="1"/>
     <w:lsdException w:name="heading 1" w:uiPriority="9" w:qFormat="1"/>
     <w:lsdException w:name="heading 2" w:semiHidden="1" w:uiPriority="9" w:unhideWhenUsed="1" w:qFormat="1"/>
@@ -1674,7 +1700,6 @@
     <w:lsdException w:name="HTML Sample" w:semiHidden="1" w:unhideWhenUsed="1"/>
     <w:lsdException w:name="HTML Typewriter" w:semiHidden="1" w:unhideWhenUsed="1"/>
     <w:lsdException w:name="HTML Variable" w:semiHidden="1" w:unhideWhenUsed="1"/>
-    <w:lsdException w:name="Normal Table" w:semiHidden="1" w:unhideWhenUsed="1"/>
     <w:lsdException w:name="annotation subject" w:semiHidden="1" w:unhideWhenUsed="1"/>
     <w:lsdException w:name="No List" w:semiHidden="1" w:unhideWhenUsed="1"/>
     <w:lsdException w:name="Outline List 1" w:semiHidden="1" w:unhideWhenUsed="1"/>
@@ -1719,7 +1744,6 @@
     <w:lsdException w:name="Table Professional" w:semiHidden="1" w:unhideWhenUsed="1"/>
     <w:lsdException w:name="Table Subtle 1" w:semiHidden="1" w:unhideWhenUsed="1"/>
     <w:lsdException w:name="Table Subtle 2" w:semiHidden="1" w:unhideWhenUsed="1"/>
-    <w:lsdException w:name="Table Web 1" w:semiHidden="1" w:unhideWhenUsed="1"/>
     <w:lsdException w:name="Table Web 2" w:semiHidden="1" w:unhideWhenUsed="1"/>
     <w:lsdException w:name="Table Web 3" w:semiHidden="1" w:unhideWhenUsed="1"/>
     <w:lsdException w:name="Balloon Text" w:semiHidden="1" w:unhideWhenUsed="1"/>
@@ -1940,6 +1964,9 @@
     <w:lsdException w:name="List Table 5 Dark Accent 6" w:uiPriority="50"/>
     <w:lsdException w:name="List Table 6 Colorful Accent 6" w:uiPriority="51"/>
     <w:lsdException w:name="List Table 7 Colorful Accent 6" w:uiPriority="52"/>
+    <w:lsdException w:name="Mention" w:semiHidden="1" w:unhideWhenUsed="1"/>
+    <w:lsdException w:name="Smart Hyperlink" w:semiHidden="1" w:unhideWhenUsed="1"/>
+    <w:lsdException w:name="Hashtag" w:semiHidden="1" w:unhideWhenUsed="1"/>
   </w:latentStyles>
   <w:style w:type="paragraph" w:default="1" w:styleId="Standard">
     <w:name w:val="Normal"/>
@@ -2362,7 +2389,7 @@
 </file>
 
 <file path=customXml/itemProps1.xml><?xml version="1.0" encoding="utf-8"?>
-<ds:datastoreItem xmlns:ds="http://schemas.openxmlformats.org/officeDocument/2006/customXml" ds:itemID="{CD77C13C-C833-420A-B604-DA54BEBEEC5B}">
+<ds:datastoreItem xmlns:ds="http://schemas.openxmlformats.org/officeDocument/2006/customXml" ds:itemID="{033D10A7-9857-4169-B86E-B3C7382FD8FE}">
   <ds:schemaRefs>
     <ds:schemaRef ds:uri="http://schemas.openxmlformats.org/officeDocument/2006/bibliography"/>
   </ds:schemaRefs>

</xml_diff>